<commit_message>
actualización guía con versiones actuales
</commit_message>
<xml_diff>
--- a/guia/Instalacion de Anaconda y Python.docx
+++ b/guia/Instalacion de Anaconda y Python.docx
@@ -7,48 +7,28 @@
         <w:jc w:val="center"/>
         <w:rPr>
           <w:b/>
-        </w:rPr>
-      </w:pPr>
-      <w:proofErr w:type="spellStart"/>
+          <w:lang w:val="es-CL"/>
+        </w:rPr>
+      </w:pPr>
       <w:r>
         <w:rPr>
           <w:b/>
-        </w:rPr>
-        <w:t>Curso</w:t>
-      </w:r>
-      <w:proofErr w:type="spellEnd"/>
-      <w:r>
+          <w:lang w:val="es-CL"/>
+        </w:rPr>
+        <w:t>Curso Intensivo de Python</w:t>
+      </w:r>
+    </w:p>
+    <w:p>
+      <w:pPr>
+        <w:jc w:val="center"/>
         <w:rPr>
           <w:b/>
-        </w:rPr>
-        <w:t xml:space="preserve"> </w:t>
-      </w:r>
-      <w:proofErr w:type="spellStart"/>
+          <w:lang w:val="es-CL"/>
+        </w:rPr>
+      </w:pPr>
       <w:r>
         <w:rPr>
           <w:b/>
-        </w:rPr>
-        <w:t>Intensivo</w:t>
-      </w:r>
-      <w:proofErr w:type="spellEnd"/>
-      <w:r>
-        <w:rPr>
-          <w:b/>
-        </w:rPr>
-        <w:t xml:space="preserve"> de Python</w:t>
-      </w:r>
-    </w:p>
-    <w:p>
-      <w:pPr>
-        <w:jc w:val="center"/>
-        <w:rPr>
-          <w:b/>
-          <w:lang w:val="es-CL"/>
-        </w:rPr>
-      </w:pPr>
-      <w:r>
-        <w:rPr>
-          <w:b/>
           <w:lang w:val="es-CL"/>
         </w:rPr>
         <w:t>Guía de instalación de software</w:t>
@@ -83,12 +63,12 @@
     <w:p>
       <w:pPr>
         <w:rPr>
-          <w:lang w:val="en-US"/>
-        </w:rPr>
-      </w:pPr>
-      <w:r>
-        <w:rPr>
-          <w:lang w:val="en-US"/>
+          <w:lang w:val="es-CL"/>
+        </w:rPr>
+      </w:pPr>
+      <w:r>
+        <w:rPr>
+          <w:lang w:val="es-CL"/>
         </w:rPr>
         <w:t xml:space="preserve">Email: </w:t>
       </w:r>
@@ -96,7 +76,7 @@
         <w:r>
           <w:rPr>
             <w:rStyle w:val="Hipervnculo"/>
-            <w:lang w:val="en-US"/>
+            <w:lang w:val="es-CL"/>
           </w:rPr>
           <w:t>rmunoz@metricarts.com</w:t>
         </w:r>
@@ -120,7 +100,37 @@
         <w:rPr>
           <w:lang w:val="en-US"/>
         </w:rPr>
-        <w:t>: 8-11-2017</w:t>
+        <w:t xml:space="preserve">: </w:t>
+      </w:r>
+      <w:r>
+        <w:rPr>
+          <w:lang w:val="en-US"/>
+        </w:rPr>
+        <w:t>12</w:t>
+      </w:r>
+      <w:r>
+        <w:rPr>
+          <w:lang w:val="en-US"/>
+        </w:rPr>
+        <w:t>-</w:t>
+      </w:r>
+      <w:r>
+        <w:rPr>
+          <w:lang w:val="en-US"/>
+        </w:rPr>
+        <w:t>13</w:t>
+      </w:r>
+      <w:r>
+        <w:rPr>
+          <w:lang w:val="en-US"/>
+        </w:rPr>
+        <w:t>-201</w:t>
+      </w:r>
+      <w:r>
+        <w:rPr>
+          <w:lang w:val="en-US"/>
+        </w:rPr>
+        <w:t>8</w:t>
       </w:r>
     </w:p>
     <w:p>
@@ -241,7 +251,7 @@
         <w:rPr>
           <w:lang w:val="es-CL"/>
         </w:rPr>
-        <w:t xml:space="preserve">La empresa Continuum mantienen una distribución gratuita de Python que contiene </w:t>
+        <w:t xml:space="preserve">La empresa Continuum mantiene una distribución gratuita de Python que contiene </w:t>
       </w:r>
       <w:r>
         <w:rPr>
@@ -325,7 +335,19 @@
         <w:rPr>
           <w:lang w:val="es-CL"/>
         </w:rPr>
-        <w:t xml:space="preserve"> Notebook. Esta distribución se llama Anaconda y su versión más reciente es la 5.0.1.</w:t>
+        <w:t xml:space="preserve"> Notebook. Esta distribución se llama Anaconda y su versión más reciente es la 5.</w:t>
+      </w:r>
+      <w:r>
+        <w:rPr>
+          <w:lang w:val="es-CL"/>
+        </w:rPr>
+        <w:t>1</w:t>
+      </w:r>
+      <w:r>
+        <w:rPr>
+          <w:lang w:val="es-CL"/>
+        </w:rPr>
+        <w:t>.</w:t>
       </w:r>
     </w:p>
     <w:p>
@@ -657,7 +679,7 @@
                 </mc:Choice>
                 <mc:Fallback>
                   <w:pict>
-                    <v:oval w14:anchorId="17A901B4" id="Elipse 7" o:spid="_x0000_s1026" style="position:absolute;margin-left:138pt;margin-top:28.4pt;width:39.1pt;height:39.1pt;z-index:251652096;visibility:visible;mso-wrap-style:square;mso-width-percent:0;mso-height-percent:0;mso-wrap-distance-left:9pt;mso-wrap-distance-top:0;mso-wrap-distance-right:9pt;mso-wrap-distance-bottom:0;mso-position-horizontal:absolute;mso-position-horizontal-relative:text;mso-position-vertical:absolute;mso-position-vertical-relative:text;mso-width-percent:0;mso-height-percent:0;mso-width-relative:margin;mso-height-relative:margin;v-text-anchor:middle" o:gfxdata="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" filled="f" strokecolor="red" strokeweight="2.25pt">
+                    <v:oval w14:anchorId="4CBB1EBE" id="Elipse 7" o:spid="_x0000_s1026" style="position:absolute;margin-left:138pt;margin-top:28.4pt;width:39.1pt;height:39.1pt;z-index:251652096;visibility:visible;mso-wrap-style:square;mso-width-percent:0;mso-height-percent:0;mso-wrap-distance-left:9pt;mso-wrap-distance-top:0;mso-wrap-distance-right:9pt;mso-wrap-distance-bottom:0;mso-position-horizontal:absolute;mso-position-horizontal-relative:text;mso-position-vertical:absolute;mso-position-vertical-relative:text;mso-width-percent:0;mso-height-percent:0;mso-width-relative:margin;mso-height-relative:margin;v-text-anchor:middle" o:gfxdata="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" filled="f" strokecolor="red" strokeweight="2.25pt">
                       <v:stroke joinstyle="miter"/>
                     </v:oval>
                   </w:pict>
@@ -848,7 +870,7 @@
                 </mc:Choice>
                 <mc:Fallback>
                   <w:pict>
-                    <v:oval w14:anchorId="14968957" id="Elipse 9" o:spid="_x0000_s1026" style="position:absolute;margin-left:164.2pt;margin-top:32.05pt;width:39.1pt;height:39.1pt;z-index:251653120;visibility:visible;mso-wrap-style:square;mso-width-percent:0;mso-height-percent:0;mso-wrap-distance-left:9pt;mso-wrap-distance-top:0;mso-wrap-distance-right:9pt;mso-wrap-distance-bottom:0;mso-position-horizontal:absolute;mso-position-horizontal-relative:text;mso-position-vertical:absolute;mso-position-vertical-relative:text;mso-width-percent:0;mso-height-percent:0;mso-width-relative:margin;mso-height-relative:margin;v-text-anchor:middle" o:gfxdata="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" filled="f" strokecolor="red" strokeweight="2.25pt">
+                    <v:oval w14:anchorId="43CF7450" id="Elipse 9" o:spid="_x0000_s1026" style="position:absolute;margin-left:164.2pt;margin-top:32.05pt;width:39.1pt;height:39.1pt;z-index:251653120;visibility:visible;mso-wrap-style:square;mso-width-percent:0;mso-height-percent:0;mso-wrap-distance-left:9pt;mso-wrap-distance-top:0;mso-wrap-distance-right:9pt;mso-wrap-distance-bottom:0;mso-position-horizontal:absolute;mso-position-horizontal-relative:text;mso-position-vertical:absolute;mso-position-vertical-relative:text;mso-width-percent:0;mso-height-percent:0;mso-width-relative:margin;mso-height-relative:margin;v-text-anchor:middle" o:gfxdata="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" filled="f" strokecolor="red" strokeweight="2.25pt">
                       <v:stroke joinstyle="miter"/>
                     </v:oval>
                   </w:pict>
@@ -1041,7 +1063,7 @@
                 </mc:Choice>
                 <mc:Fallback>
                   <w:pict>
-                    <v:oval w14:anchorId="30C7B48A" id="Elipse 10" o:spid="_x0000_s1026" style="position:absolute;margin-left:189.75pt;margin-top:34.25pt;width:39.1pt;height:39.1pt;z-index:251654144;visibility:visible;mso-wrap-style:square;mso-width-percent:0;mso-height-percent:0;mso-wrap-distance-left:9pt;mso-wrap-distance-top:0;mso-wrap-distance-right:9pt;mso-wrap-distance-bottom:0;mso-position-horizontal:absolute;mso-position-horizontal-relative:text;mso-position-vertical:absolute;mso-position-vertical-relative:text;mso-width-percent:0;mso-height-percent:0;mso-width-relative:margin;mso-height-relative:margin;v-text-anchor:middle" o:gfxdata="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" filled="f" strokecolor="red" strokeweight="2.25pt">
+                    <v:oval w14:anchorId="4AFF4F98" id="Elipse 10" o:spid="_x0000_s1026" style="position:absolute;margin-left:189.75pt;margin-top:34.25pt;width:39.1pt;height:39.1pt;z-index:251654144;visibility:visible;mso-wrap-style:square;mso-width-percent:0;mso-height-percent:0;mso-wrap-distance-left:9pt;mso-wrap-distance-top:0;mso-wrap-distance-right:9pt;mso-wrap-distance-bottom:0;mso-position-horizontal:absolute;mso-position-horizontal-relative:text;mso-position-vertical:absolute;mso-position-vertical-relative:text;mso-width-percent:0;mso-height-percent:0;mso-width-relative:margin;mso-height-relative:margin;v-text-anchor:middle" o:gfxdata="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" filled="f" strokecolor="red" strokeweight="2.25pt">
                       <v:stroke joinstyle="miter"/>
                     </v:oval>
                   </w:pict>
@@ -1053,7 +1075,7 @@
                 <w:noProof/>
               </w:rPr>
               <w:drawing>
-                <wp:anchor distT="0" distB="0" distL="114300" distR="114300" simplePos="0" relativeHeight="251656189" behindDoc="0" locked="0" layoutInCell="1" allowOverlap="1" wp14:anchorId="61366BBF">
+                <wp:anchor distT="0" distB="0" distL="114300" distR="114300" simplePos="0" relativeHeight="251653631" behindDoc="0" locked="0" layoutInCell="1" allowOverlap="1" wp14:anchorId="61366BBF">
                   <wp:simplePos x="0" y="0"/>
                   <wp:positionH relativeFrom="column">
                     <wp:posOffset>165100</wp:posOffset>
@@ -1142,13 +1164,13 @@
         <w:rPr>
           <w:lang w:val="es-CL"/>
         </w:rPr>
-        <w:t>Anaconda3-5.0.1-Windows-x86_64</w:t>
-      </w:r>
-      <w:r>
-        <w:rPr>
-          <w:lang w:val="es-CL"/>
-        </w:rPr>
-        <w:t xml:space="preserve">.exe) y siga las instrucciones. La primera pantalla que aparecerá es la siguiente, en la cual deberá hacer </w:t>
+        <w:t>Anaconda3-5.1.0-Windows-x86_64.exe</w:t>
+      </w:r>
+      <w:r>
+        <w:rPr>
+          <w:lang w:val="es-CL"/>
+        </w:rPr>
+        <w:t xml:space="preserve">) y siga las instrucciones. La primera pantalla que aparecerá es la siguiente, en la cual deberá hacer </w:t>
       </w:r>
       <w:proofErr w:type="spellStart"/>
       <w:r>
@@ -1253,8 +1275,6 @@
         </w:rPr>
         <w:br w:type="page"/>
       </w:r>
-      <w:bookmarkStart w:id="0" w:name="_GoBack"/>
-      <w:bookmarkEnd w:id="0"/>
     </w:p>
     <w:p>
       <w:pPr>
@@ -2350,6 +2370,8 @@
           </wp:inline>
         </w:drawing>
       </w:r>
+      <w:bookmarkStart w:id="0" w:name="_GoBack"/>
+      <w:bookmarkEnd w:id="0"/>
     </w:p>
     <w:p>
       <w:pPr>
@@ -2557,7 +2579,7 @@
           </mc:Choice>
           <mc:Fallback>
             <w:pict>
-              <v:oval w14:anchorId="097308B7" id="Elipse 26" o:spid="_x0000_s1026" style="position:absolute;margin-left:394.65pt;margin-top:50.8pt;width:27.15pt;height:19.65pt;z-index:251665408;visibility:visible;mso-wrap-style:square;mso-width-percent:0;mso-height-percent:0;mso-wrap-distance-left:9pt;mso-wrap-distance-top:0;mso-wrap-distance-right:9pt;mso-wrap-distance-bottom:0;mso-position-horizontal:absolute;mso-position-horizontal-relative:text;mso-position-vertical:absolute;mso-position-vertical-relative:text;mso-width-percent:0;mso-height-percent:0;mso-width-relative:margin;mso-height-relative:margin;v-text-anchor:middle" o:gfxdata="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" filled="f" strokecolor="red" strokeweight="2.25pt">
+              <v:oval w14:anchorId="04CBE14C" id="Elipse 26" o:spid="_x0000_s1026" style="position:absolute;margin-left:394.65pt;margin-top:50.8pt;width:27.15pt;height:19.65pt;z-index:251665408;visibility:visible;mso-wrap-style:square;mso-width-percent:0;mso-height-percent:0;mso-wrap-distance-left:9pt;mso-wrap-distance-top:0;mso-wrap-distance-right:9pt;mso-wrap-distance-bottom:0;mso-position-horizontal:absolute;mso-position-horizontal-relative:text;mso-position-vertical:absolute;mso-position-vertical-relative:text;mso-width-percent:0;mso-height-percent:0;mso-width-relative:margin;mso-height-relative:margin;v-text-anchor:middle" o:gfxdata="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" filled="f" strokecolor="red" strokeweight="2.25pt">
                 <v:stroke joinstyle="miter"/>
               </v:oval>
             </w:pict>
@@ -2711,7 +2733,7 @@
           </mc:Choice>
           <mc:Fallback>
             <w:pict>
-              <v:oval w14:anchorId="3FA573E6" id="Elipse 27" o:spid="_x0000_s1026" style="position:absolute;margin-left:209.9pt;margin-top:107.3pt;width:48.2pt;height:19.65pt;z-index:251667456;visibility:visible;mso-wrap-style:square;mso-width-percent:0;mso-height-percent:0;mso-wrap-distance-left:9pt;mso-wrap-distance-top:0;mso-wrap-distance-right:9pt;mso-wrap-distance-bottom:0;mso-position-horizontal:absolute;mso-position-horizontal-relative:text;mso-position-vertical:absolute;mso-position-vertical-relative:text;mso-width-percent:0;mso-height-percent:0;mso-width-relative:margin;mso-height-relative:margin;v-text-anchor:middle" o:gfxdata="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" filled="f" strokecolor="red" strokeweight="2.25pt">
+              <v:oval w14:anchorId="0CADDD5F" id="Elipse 27" o:spid="_x0000_s1026" style="position:absolute;margin-left:209.9pt;margin-top:107.3pt;width:48.2pt;height:19.65pt;z-index:251667456;visibility:visible;mso-wrap-style:square;mso-width-percent:0;mso-height-percent:0;mso-wrap-distance-left:9pt;mso-wrap-distance-top:0;mso-wrap-distance-right:9pt;mso-wrap-distance-bottom:0;mso-position-horizontal:absolute;mso-position-horizontal-relative:text;mso-position-vertical:absolute;mso-position-vertical-relative:text;mso-width-percent:0;mso-height-percent:0;mso-width-relative:margin;mso-height-relative:margin;v-text-anchor:middle" o:gfxdata="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" filled="f" strokecolor="red" strokeweight="2.25pt">
                 <v:stroke joinstyle="miter"/>
               </v:oval>
             </w:pict>
@@ -2911,7 +2933,7 @@
           </mc:Choice>
           <mc:Fallback>
             <w:pict>
-              <v:oval w14:anchorId="10203B22" id="Elipse 29" o:spid="_x0000_s1026" style="position:absolute;margin-left:176.6pt;margin-top:87.8pt;width:58.4pt;height:29.15pt;z-index:251663360;visibility:visible;mso-wrap-style:square;mso-width-percent:0;mso-height-percent:0;mso-wrap-distance-left:9pt;mso-wrap-distance-top:0;mso-wrap-distance-right:9pt;mso-wrap-distance-bottom:0;mso-position-horizontal:absolute;mso-position-horizontal-relative:text;mso-position-vertical:absolute;mso-position-vertical-relative:text;mso-width-percent:0;mso-height-percent:0;mso-width-relative:margin;mso-height-relative:margin;v-text-anchor:middle" o:gfxdata="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" filled="f" strokecolor="red" strokeweight="2.25pt">
+              <v:oval w14:anchorId="4D39CD1D" id="Elipse 29" o:spid="_x0000_s1026" style="position:absolute;margin-left:176.6pt;margin-top:87.8pt;width:58.4pt;height:29.15pt;z-index:251663360;visibility:visible;mso-wrap-style:square;mso-width-percent:0;mso-height-percent:0;mso-wrap-distance-left:9pt;mso-wrap-distance-top:0;mso-wrap-distance-right:9pt;mso-wrap-distance-bottom:0;mso-position-horizontal:absolute;mso-position-horizontal-relative:text;mso-position-vertical:absolute;mso-position-vertical-relative:text;mso-width-percent:0;mso-height-percent:0;mso-width-relative:margin;mso-height-relative:margin;v-text-anchor:middle" o:gfxdata="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" filled="f" strokecolor="red" strokeweight="2.25pt">
                 <v:stroke joinstyle="miter"/>
               </v:oval>
             </w:pict>
@@ -2993,7 +3015,7 @@
           </mc:Choice>
           <mc:Fallback>
             <w:pict>
-              <v:oval w14:anchorId="578A38F0" id="Elipse 30" o:spid="_x0000_s1026" style="position:absolute;margin-left:245.9pt;margin-top:85.4pt;width:82.85pt;height:34.55pt;z-index:251661312;visibility:visible;mso-wrap-style:square;mso-width-percent:0;mso-height-percent:0;mso-wrap-distance-left:9pt;mso-wrap-distance-top:0;mso-wrap-distance-right:9pt;mso-wrap-distance-bottom:0;mso-position-horizontal:absolute;mso-position-horizontal-relative:text;mso-position-vertical:absolute;mso-position-vertical-relative:text;mso-width-percent:0;mso-height-percent:0;mso-width-relative:margin;mso-height-relative:margin;v-text-anchor:middle" o:gfxdata="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" filled="f" strokecolor="red" strokeweight="2.25pt">
+              <v:oval w14:anchorId="10B9ADBF" id="Elipse 30" o:spid="_x0000_s1026" style="position:absolute;margin-left:245.9pt;margin-top:85.4pt;width:82.85pt;height:34.55pt;z-index:251661312;visibility:visible;mso-wrap-style:square;mso-width-percent:0;mso-height-percent:0;mso-wrap-distance-left:9pt;mso-wrap-distance-top:0;mso-wrap-distance-right:9pt;mso-wrap-distance-bottom:0;mso-position-horizontal:absolute;mso-position-horizontal-relative:text;mso-position-vertical:absolute;mso-position-vertical-relative:text;mso-width-percent:0;mso-height-percent:0;mso-width-relative:margin;mso-height-relative:margin;v-text-anchor:middle" o:gfxdata="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" filled="f" strokecolor="red" strokeweight="2.25pt">
                 <v:stroke joinstyle="miter"/>
               </v:oval>
             </w:pict>
@@ -3277,7 +3299,7 @@
           </mc:Choice>
           <mc:Fallback>
             <w:pict>
-              <v:oval w14:anchorId="5AC33D78" id="Elipse 34" o:spid="_x0000_s1026" style="position:absolute;margin-left:167.75pt;margin-top:50.2pt;width:32.6pt;height:25.05pt;z-index:251669504;visibility:visible;mso-wrap-style:square;mso-width-percent:0;mso-height-percent:0;mso-wrap-distance-left:9pt;mso-wrap-distance-top:0;mso-wrap-distance-right:9pt;mso-wrap-distance-bottom:0;mso-position-horizontal:absolute;mso-position-horizontal-relative:text;mso-position-vertical:absolute;mso-position-vertical-relative:text;mso-width-percent:0;mso-height-percent:0;mso-width-relative:margin;mso-height-relative:margin;v-text-anchor:middle" o:gfxdata="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" filled="f" strokecolor="red" strokeweight="2.25pt">
+              <v:oval w14:anchorId="1AE80A7E" id="Elipse 34" o:spid="_x0000_s1026" style="position:absolute;margin-left:167.75pt;margin-top:50.2pt;width:32.6pt;height:25.05pt;z-index:251669504;visibility:visible;mso-wrap-style:square;mso-width-percent:0;mso-height-percent:0;mso-wrap-distance-left:9pt;mso-wrap-distance-top:0;mso-wrap-distance-right:9pt;mso-wrap-distance-bottom:0;mso-position-horizontal:absolute;mso-position-horizontal-relative:text;mso-position-vertical:absolute;mso-position-vertical-relative:text;mso-width-percent:0;mso-height-percent:0;mso-width-relative:margin;mso-height-relative:margin;v-text-anchor:middle" o:gfxdata="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" filled="f" strokecolor="red" strokeweight="2.25pt">
                 <v:stroke joinstyle="miter"/>
               </v:oval>
             </w:pict>

</xml_diff>